<commit_message>
Agora o relatorio tem acentos, such wow, much improvement. E tem outras cenas corrigidas, que o Jedi retardou um bocadinho quando as fez
</commit_message>
<xml_diff>
--- a/Relatorio_raiz_de_quatro.docx
+++ b/Relatorio_raiz_de_quatro.docx
@@ -18,6 +18,7 @@
           <w:noProof/>
           <w:sz w:val="28"/>
           <w:szCs w:val="28"/>
+          <w:lang w:val="pt-PT" w:eastAsia="pt-PT"/>
         </w:rPr>
         <w:drawing>
           <wp:inline distT="0" distB="0" distL="0" distR="0" wp14:anchorId="27251463" wp14:editId="548BDF59">
@@ -71,7 +72,7 @@
     </w:p>
     <w:p>
       <w:pPr>
-        <w:pStyle w:val="Subtitle"/>
+        <w:pStyle w:val="Subttulo"/>
         <w:spacing w:before="120" w:after="120"/>
         <w:rPr>
           <w:lang w:val="pt-PT"/>
@@ -89,13 +90,13 @@
         <w:spacing w:before="0" w:after="0"/>
         <w:jc w:val="center"/>
         <w:rPr>
-          <w:rStyle w:val="Emphasis"/>
-          <w:lang w:val="pt-PT"/>
-        </w:rPr>
-      </w:pPr>
-      <w:r>
-        <w:rPr>
-          <w:rStyle w:val="Emphasis"/>
+          <w:rStyle w:val="nfase"/>
+          <w:lang w:val="pt-PT"/>
+        </w:rPr>
+      </w:pPr>
+      <w:r>
+        <w:rPr>
+          <w:rStyle w:val="nfase"/>
           <w:lang w:val="pt-PT"/>
         </w:rPr>
         <w:t>grupo 1</w:t>
@@ -106,27 +107,27 @@
         <w:spacing w:before="0" w:after="0"/>
         <w:jc w:val="center"/>
         <w:rPr>
-          <w:rStyle w:val="Emphasis"/>
-          <w:lang w:val="pt-PT"/>
-        </w:rPr>
-      </w:pPr>
-      <w:r>
-        <w:rPr>
-          <w:rStyle w:val="Emphasis"/>
+          <w:rStyle w:val="nfase"/>
+          <w:lang w:val="pt-PT"/>
+        </w:rPr>
+      </w:pPr>
+      <w:r>
+        <w:rPr>
+          <w:rStyle w:val="nfase"/>
           <w:lang w:val="pt-PT"/>
         </w:rPr>
         <w:t>Daniel Sil (75522), Miguel Pasadinhas (</w:t>
       </w:r>
       <w:r>
         <w:rPr>
-          <w:rStyle w:val="Emphasis"/>
+          <w:rStyle w:val="nfase"/>
           <w:lang w:val="pt-PT"/>
         </w:rPr>
         <w:t>7571</w:t>
       </w:r>
       <w:r>
         <w:rPr>
-          <w:rStyle w:val="Emphasis"/>
+          <w:rStyle w:val="nfase"/>
           <w:lang w:val="pt-PT"/>
         </w:rPr>
         <w:t>4), Carlos Carvalho (76012)</w:t>
@@ -134,7 +135,7 @@
     </w:p>
     <w:p>
       <w:pPr>
-        <w:pStyle w:val="Title"/>
+        <w:pStyle w:val="Ttulo"/>
         <w:spacing w:before="360" w:after="120"/>
         <w:rPr>
           <w:lang w:val="pt-PT"/>
@@ -163,7 +164,7 @@
     </w:p>
     <w:p>
       <w:pPr>
-        <w:pStyle w:val="Heading1"/>
+        <w:pStyle w:val="Cabealho1"/>
         <w:spacing w:before="0" w:after="120"/>
         <w:rPr>
           <w:lang w:val="pt-PT"/>
@@ -189,19 +190,45 @@
         <w:rPr>
           <w:lang w:val="pt-PT"/>
         </w:rPr>
-        <w:t xml:space="preserve">Para implementarmos este projeto optámos por dividi-lo em módulos. Agrupamos os requisitos em conjuntos coesos (sobre as mesmas entidades e ações). O método foi então ir </w:t>
-      </w:r>
-      <w:r>
-        <w:rPr>
-          <w:lang w:val="pt-PT"/>
-        </w:rPr>
-        <w:t>refatorizando</w:t>
-      </w:r>
-      <w:r>
-        <w:rPr>
-          <w:lang w:val="pt-PT"/>
-        </w:rPr>
-        <w:t xml:space="preserve"> sucessivamente </w:t>
+        <w:t xml:space="preserve">Para implementarmos este projeto optámos </w:t>
+      </w:r>
+      <w:r>
+        <w:rPr>
+          <w:lang w:val="pt-PT"/>
+        </w:rPr>
+        <w:t>por dividi-lo em módulos. Agrupá</w:t>
+      </w:r>
+      <w:r>
+        <w:rPr>
+          <w:lang w:val="pt-PT"/>
+        </w:rPr>
+        <w:t xml:space="preserve">mos os requisitos em conjuntos coesos (sobre as mesmas entidades </w:t>
+      </w:r>
+      <w:r>
+        <w:rPr>
+          <w:lang w:val="pt-PT"/>
+        </w:rPr>
+        <w:t xml:space="preserve">e ações). O método foi então </w:t>
+      </w:r>
+      <w:proofErr w:type="spellStart"/>
+      <w:r>
+        <w:rPr>
+          <w:lang w:val="pt-PT"/>
+        </w:rPr>
+        <w:t>refatorizar</w:t>
+      </w:r>
+      <w:proofErr w:type="spellEnd"/>
+      <w:r>
+        <w:rPr>
+          <w:lang w:val="pt-PT"/>
+        </w:rPr>
+        <w:t xml:space="preserve"> </w:t>
+      </w:r>
+      <w:r>
+        <w:rPr>
+          <w:lang w:val="pt-PT"/>
+        </w:rPr>
+        <w:t xml:space="preserve">sucessivamente </w:t>
       </w:r>
       <w:r>
         <w:rPr>
@@ -261,7 +288,7 @@
     </w:p>
     <w:p>
       <w:pPr>
-        <w:pStyle w:val="ListParagraph"/>
+        <w:pStyle w:val="PargrafodaLista"/>
         <w:numPr>
           <w:ilvl w:val="0"/>
           <w:numId w:val="4"/>
@@ -351,7 +378,7 @@
     </w:p>
     <w:p>
       <w:pPr>
-        <w:pStyle w:val="ListParagraph"/>
+        <w:pStyle w:val="PargrafodaLista"/>
         <w:numPr>
           <w:ilvl w:val="0"/>
           <w:numId w:val="4"/>
@@ -510,7 +537,7 @@
     </w:p>
     <w:p>
       <w:pPr>
-        <w:pStyle w:val="ListParagraph"/>
+        <w:pStyle w:val="PargrafodaLista"/>
         <w:numPr>
           <w:ilvl w:val="0"/>
           <w:numId w:val="4"/>
@@ -543,7 +570,19 @@
         <w:rPr>
           <w:lang w:val="pt-PT"/>
         </w:rPr>
-        <w:t xml:space="preserve">que contem o conjunto de </w:t>
+        <w:t>que</w:t>
+      </w:r>
+      <w:r>
+        <w:rPr>
+          <w:lang w:val="pt-PT"/>
+        </w:rPr>
+        <w:t xml:space="preserve"> conté</w:t>
+      </w:r>
+      <w:r>
+        <w:rPr>
+          <w:lang w:val="pt-PT"/>
+        </w:rPr>
+        <w:t xml:space="preserve">m o conjunto de </w:t>
       </w:r>
       <w:proofErr w:type="spellStart"/>
       <w:r>
@@ -562,7 +601,7 @@
     </w:p>
     <w:p>
       <w:pPr>
-        <w:pStyle w:val="ListParagraph"/>
+        <w:pStyle w:val="PargrafodaLista"/>
         <w:numPr>
           <w:ilvl w:val="0"/>
           <w:numId w:val="4"/>
@@ -595,7 +634,13 @@
         <w:rPr>
           <w:lang w:val="pt-PT"/>
         </w:rPr>
-        <w:t xml:space="preserve">que contem o conjunto </w:t>
+        <w:t>que conté</w:t>
+      </w:r>
+      <w:r>
+        <w:rPr>
+          <w:lang w:val="pt-PT"/>
+        </w:rPr>
+        <w:t xml:space="preserve">m o conjunto </w:t>
       </w:r>
       <w:proofErr w:type="spellStart"/>
       <w:r>
@@ -609,13 +654,31 @@
         <w:rPr>
           <w:lang w:val="pt-PT"/>
         </w:rPr>
-        <w:t xml:space="preserve"> registados no sistema, dado que nem todos </w:t>
-      </w:r>
-      <w:r>
-        <w:rPr>
-          <w:lang w:val="pt-PT"/>
-        </w:rPr>
-        <w:t>as pessoas</w:t>
+        <w:t xml:space="preserve"> registados</w:t>
+      </w:r>
+      <w:r>
+        <w:rPr>
+          <w:lang w:val="pt-PT"/>
+        </w:rPr>
+        <w:t xml:space="preserve"> no sistema, dado que nem tod</w:t>
+      </w:r>
+      <w:r>
+        <w:rPr>
+          <w:lang w:val="pt-PT"/>
+        </w:rPr>
+        <w:t>as</w:t>
+      </w:r>
+      <w:r>
+        <w:rPr>
+          <w:lang w:val="pt-PT"/>
+        </w:rPr>
+        <w:t xml:space="preserve"> as</w:t>
+      </w:r>
+      <w:r>
+        <w:rPr>
+          <w:lang w:val="pt-PT"/>
+        </w:rPr>
+        <w:t xml:space="preserve"> pessoas</w:t>
       </w:r>
       <w:r>
         <w:rPr>
@@ -626,7 +689,7 @@
     </w:p>
     <w:p>
       <w:pPr>
-        <w:pStyle w:val="ListParagraph"/>
+        <w:pStyle w:val="PargrafodaLista"/>
         <w:spacing w:before="120" w:after="120" w:line="312" w:lineRule="auto"/>
         <w:ind w:left="0"/>
         <w:jc w:val="both"/>
@@ -639,7 +702,7 @@
       </w:pPr>
       <w:r>
         <w:rPr>
-          <w:rStyle w:val="SubtleReference"/>
+          <w:rStyle w:val="RefernciaDiscreta"/>
           <w:b w:val="0"/>
           <w:color w:val="000000" w:themeColor="text1"/>
           <w:sz w:val="20"/>
@@ -649,7 +712,7 @@
       </w:r>
       <w:r>
         <w:rPr>
-          <w:rStyle w:val="SubtleReference"/>
+          <w:rStyle w:val="RefernciaDiscreta"/>
           <w:color w:val="000000" w:themeColor="text1"/>
           <w:sz w:val="20"/>
           <w:lang w:val="pt-PT"/>
@@ -658,7 +721,7 @@
       </w:r>
       <w:r>
         <w:rPr>
-          <w:rStyle w:val="SubtleReference"/>
+          <w:rStyle w:val="RefernciaDiscreta"/>
           <w:b w:val="0"/>
           <w:color w:val="000000" w:themeColor="text1"/>
           <w:sz w:val="20"/>
@@ -669,7 +732,7 @@
       <w:proofErr w:type="spellStart"/>
       <w:r>
         <w:rPr>
-          <w:rStyle w:val="SubtleReference"/>
+          <w:rStyle w:val="RefernciaDiscreta"/>
           <w:b w:val="0"/>
           <w:i/>
           <w:color w:val="000000" w:themeColor="text1"/>
@@ -681,7 +744,7 @@
       <w:proofErr w:type="spellEnd"/>
       <w:r>
         <w:rPr>
-          <w:rStyle w:val="SubtleReference"/>
+          <w:rStyle w:val="RefernciaDiscreta"/>
           <w:b w:val="0"/>
           <w:i/>
           <w:color w:val="000000" w:themeColor="text1"/>
@@ -696,7 +759,7 @@
         <w:spacing w:before="120" w:after="120" w:line="312" w:lineRule="auto"/>
         <w:jc w:val="both"/>
         <w:rPr>
-          <w:rStyle w:val="SubtleReference"/>
+          <w:rStyle w:val="RefernciaDiscreta"/>
           <w:b w:val="0"/>
           <w:color w:val="000000" w:themeColor="text1"/>
           <w:sz w:val="20"/>
@@ -705,18 +768,38 @@
       </w:pPr>
       <w:r>
         <w:rPr>
-          <w:rStyle w:val="SubtleReference"/>
+          <w:rStyle w:val="RefernciaDiscreta"/>
           <w:b w:val="0"/>
           <w:color w:val="000000" w:themeColor="text1"/>
           <w:sz w:val="20"/>
           <w:lang w:val="pt-PT"/>
         </w:rPr>
-        <w:t xml:space="preserve">Para modelar a dinâmica do modelo usamos o conceito de tempo. Todas as </w:t>
+        <w:t xml:space="preserve">Para </w:t>
+      </w:r>
+      <w:r>
+        <w:rPr>
+          <w:rStyle w:val="RefernciaDiscreta"/>
+          <w:b w:val="0"/>
+          <w:color w:val="000000" w:themeColor="text1"/>
+          <w:sz w:val="20"/>
+          <w:lang w:val="pt-PT"/>
+        </w:rPr>
+        <w:t>modelar a dinâmica do modelo usá</w:t>
+      </w:r>
+      <w:r>
+        <w:rPr>
+          <w:rStyle w:val="RefernciaDiscreta"/>
+          <w:b w:val="0"/>
+          <w:color w:val="000000" w:themeColor="text1"/>
+          <w:sz w:val="20"/>
+          <w:lang w:val="pt-PT"/>
+        </w:rPr>
+        <w:t xml:space="preserve">mos o conceito de tempo. Todas as </w:t>
       </w:r>
       <w:proofErr w:type="spellStart"/>
       <w:r>
         <w:rPr>
-          <w:rStyle w:val="SubtleReference"/>
+          <w:rStyle w:val="RefernciaDiscreta"/>
           <w:b w:val="0"/>
           <w:i/>
           <w:color w:val="000000" w:themeColor="text1"/>
@@ -728,7 +811,7 @@
       <w:proofErr w:type="spellEnd"/>
       <w:r>
         <w:rPr>
-          <w:rStyle w:val="SubtleReference"/>
+          <w:rStyle w:val="RefernciaDiscreta"/>
           <w:b w:val="0"/>
           <w:color w:val="000000" w:themeColor="text1"/>
           <w:sz w:val="20"/>
@@ -739,7 +822,7 @@
     </w:p>
     <w:p>
       <w:pPr>
-        <w:pStyle w:val="ListParagraph"/>
+        <w:pStyle w:val="PargrafodaLista"/>
         <w:numPr>
           <w:ilvl w:val="0"/>
           <w:numId w:val="5"/>
@@ -748,7 +831,7 @@
         <w:ind w:hanging="436"/>
         <w:jc w:val="both"/>
         <w:rPr>
-          <w:rStyle w:val="SubtleReference"/>
+          <w:rStyle w:val="RefernciaDiscreta"/>
           <w:b w:val="0"/>
           <w:color w:val="000000" w:themeColor="text1"/>
           <w:sz w:val="20"/>
@@ -758,7 +841,7 @@
       <w:proofErr w:type="spellStart"/>
       <w:r>
         <w:rPr>
-          <w:rStyle w:val="SubtleReference"/>
+          <w:rStyle w:val="RefernciaDiscreta"/>
           <w:color w:val="000000" w:themeColor="text1"/>
           <w:sz w:val="20"/>
           <w:lang w:val="pt-PT"/>
@@ -768,7 +851,7 @@
       <w:proofErr w:type="spellEnd"/>
       <w:r>
         <w:rPr>
-          <w:rStyle w:val="SubtleReference"/>
+          <w:rStyle w:val="RefernciaDiscreta"/>
           <w:color w:val="000000" w:themeColor="text1"/>
           <w:sz w:val="20"/>
           <w:lang w:val="pt-PT"/>
@@ -777,18 +860,38 @@
       </w:r>
       <w:r>
         <w:rPr>
-          <w:rStyle w:val="SubtleReference"/>
+          <w:rStyle w:val="RefernciaDiscreta"/>
           <w:b w:val="0"/>
           <w:color w:val="000000" w:themeColor="text1"/>
           <w:sz w:val="20"/>
           <w:lang w:val="pt-PT"/>
         </w:rPr>
-        <w:t>ao longo do tempo o conjunto de ficheiros pode passar a ter mais ficheiros, ou podem ser removidos ficheiros do mesmo.</w:t>
+        <w:t>ao longo do tempo</w:t>
+      </w:r>
+      <w:r>
+        <w:rPr>
+          <w:rStyle w:val="RefernciaDiscreta"/>
+          <w:b w:val="0"/>
+          <w:color w:val="000000" w:themeColor="text1"/>
+          <w:sz w:val="20"/>
+          <w:lang w:val="pt-PT"/>
+        </w:rPr>
+        <w:t>,</w:t>
+      </w:r>
+      <w:r>
+        <w:rPr>
+          <w:rStyle w:val="RefernciaDiscreta"/>
+          <w:b w:val="0"/>
+          <w:color w:val="000000" w:themeColor="text1"/>
+          <w:sz w:val="20"/>
+          <w:lang w:val="pt-PT"/>
+        </w:rPr>
+        <w:t xml:space="preserve"> o conjunto de ficheiros pode passar a ter mais ficheiros, ou podem ser removidos ficheiros do mesmo.</w:t>
       </w:r>
     </w:p>
     <w:p>
       <w:pPr>
-        <w:pStyle w:val="ListParagraph"/>
+        <w:pStyle w:val="PargrafodaLista"/>
         <w:numPr>
           <w:ilvl w:val="0"/>
           <w:numId w:val="5"/>
@@ -797,7 +900,7 @@
         <w:ind w:hanging="436"/>
         <w:jc w:val="both"/>
         <w:rPr>
-          <w:rStyle w:val="SubtleReference"/>
+          <w:rStyle w:val="RefernciaDiscreta"/>
           <w:b w:val="0"/>
           <w:color w:val="000000" w:themeColor="text1"/>
           <w:sz w:val="20"/>
@@ -807,7 +910,7 @@
       <w:proofErr w:type="spellStart"/>
       <w:r>
         <w:rPr>
-          <w:rStyle w:val="SubtleReference"/>
+          <w:rStyle w:val="RefernciaDiscreta"/>
           <w:color w:val="000000" w:themeColor="text1"/>
           <w:sz w:val="20"/>
           <w:lang w:val="pt-PT"/>
@@ -817,7 +920,7 @@
       <w:proofErr w:type="spellEnd"/>
       <w:r>
         <w:rPr>
-          <w:rStyle w:val="SubtleReference"/>
+          <w:rStyle w:val="RefernciaDiscreta"/>
           <w:color w:val="000000" w:themeColor="text1"/>
           <w:sz w:val="20"/>
           <w:lang w:val="pt-PT"/>
@@ -826,7 +929,7 @@
       </w:r>
       <w:r>
         <w:rPr>
-          <w:rStyle w:val="SubtleReference"/>
+          <w:rStyle w:val="RefernciaDiscreta"/>
           <w:b w:val="0"/>
           <w:color w:val="000000" w:themeColor="text1"/>
           <w:sz w:val="20"/>
@@ -836,88 +939,60 @@
       </w:r>
       <w:r>
         <w:rPr>
-          <w:rStyle w:val="SubtleReference"/>
+          <w:rStyle w:val="RefernciaDiscreta"/>
           <w:b w:val="0"/>
           <w:color w:val="000000" w:themeColor="text1"/>
           <w:sz w:val="20"/>
           <w:lang w:val="pt-PT"/>
         </w:rPr>
-        <w:t xml:space="preserve"> </w:t>
-      </w:r>
-      <w:r>
-        <w:rPr>
-          <w:rStyle w:val="SubtleReference"/>
+        <w:t xml:space="preserve"> ao longo do tempo</w:t>
+      </w:r>
+      <w:r>
+        <w:rPr>
+          <w:rStyle w:val="RefernciaDiscreta"/>
           <w:b w:val="0"/>
           <w:color w:val="000000" w:themeColor="text1"/>
           <w:sz w:val="20"/>
           <w:lang w:val="pt-PT"/>
         </w:rPr>
-        <w:t xml:space="preserve">ao longo do tempo o conjunto de </w:t>
-      </w:r>
-      <w:r>
-        <w:rPr>
-          <w:rStyle w:val="SubtleReference"/>
+        <w:t>,</w:t>
+      </w:r>
+      <w:bookmarkStart w:id="0" w:name="_GoBack"/>
+      <w:bookmarkEnd w:id="0"/>
+      <w:r>
+        <w:rPr>
+          <w:rStyle w:val="RefernciaDiscreta"/>
           <w:b w:val="0"/>
           <w:color w:val="000000" w:themeColor="text1"/>
           <w:sz w:val="20"/>
           <w:lang w:val="pt-PT"/>
         </w:rPr>
+        <w:t xml:space="preserve"> o conjunto de </w:t>
+      </w:r>
+      <w:r>
+        <w:rPr>
+          <w:rStyle w:val="RefernciaDiscreta"/>
+          <w:b w:val="0"/>
+          <w:color w:val="000000" w:themeColor="text1"/>
+          <w:sz w:val="20"/>
+          <w:lang w:val="pt-PT"/>
+        </w:rPr>
         <w:t>utilizadores registados</w:t>
       </w:r>
       <w:r>
         <w:rPr>
-          <w:rStyle w:val="SubtleReference"/>
+          <w:rStyle w:val="RefernciaDiscreta"/>
           <w:b w:val="0"/>
           <w:color w:val="000000" w:themeColor="text1"/>
           <w:sz w:val="20"/>
           <w:lang w:val="pt-PT"/>
         </w:rPr>
-        <w:t xml:space="preserve"> pode passar a ter mais </w:t>
-      </w:r>
-      <w:r>
-        <w:rPr>
-          <w:rStyle w:val="SubtleReference"/>
-          <w:b w:val="0"/>
-          <w:color w:val="000000" w:themeColor="text1"/>
-          <w:sz w:val="20"/>
-          <w:lang w:val="pt-PT"/>
-        </w:rPr>
-        <w:t>utilizadores</w:t>
-      </w:r>
-      <w:r>
-        <w:rPr>
-          <w:rStyle w:val="SubtleReference"/>
-          <w:b w:val="0"/>
-          <w:color w:val="000000" w:themeColor="text1"/>
-          <w:sz w:val="20"/>
-          <w:lang w:val="pt-PT"/>
-        </w:rPr>
-        <w:t xml:space="preserve">, ou podem ser removidos </w:t>
-      </w:r>
-      <w:r>
-        <w:rPr>
-          <w:rStyle w:val="SubtleReference"/>
-          <w:b w:val="0"/>
-          <w:color w:val="000000" w:themeColor="text1"/>
-          <w:sz w:val="20"/>
-          <w:lang w:val="pt-PT"/>
-        </w:rPr>
-        <w:t>utilizadores</w:t>
-      </w:r>
-      <w:r>
-        <w:rPr>
-          <w:rStyle w:val="SubtleReference"/>
-          <w:b w:val="0"/>
-          <w:color w:val="000000" w:themeColor="text1"/>
-          <w:sz w:val="20"/>
-          <w:lang w:val="pt-PT"/>
-        </w:rPr>
-        <w:t xml:space="preserve"> do mesmo.</w:t>
+        <w:t xml:space="preserve"> pode passar a ter mais utilizadores, ou podem ser removidos utilizadores do mesmo.</w:t>
       </w:r>
     </w:p>
     <w:p>
       <w:pPr>
-        <w:pStyle w:val="ListParagraph"/>
+        <w:pStyle w:val="PargrafodaLista"/>
         <w:numPr>
           <w:ilvl w:val="0"/>
           <w:numId w:val="5"/>
@@ -934,7 +1009,7 @@
       <w:proofErr w:type="spellStart"/>
       <w:r>
         <w:rPr>
-          <w:rStyle w:val="SubtleReference"/>
+          <w:rStyle w:val="RefernciaDiscreta"/>
           <w:color w:val="000000" w:themeColor="text1"/>
           <w:sz w:val="20"/>
           <w:lang w:val="pt-PT"/>
@@ -944,7 +1019,7 @@
       <w:proofErr w:type="spellEnd"/>
       <w:r>
         <w:rPr>
-          <w:rStyle w:val="SubtleReference"/>
+          <w:rStyle w:val="RefernciaDiscreta"/>
           <w:color w:val="000000" w:themeColor="text1"/>
           <w:sz w:val="20"/>
           <w:lang w:val="pt-PT"/>
@@ -955,12 +1030,24 @@
         <w:rPr>
           <w:lang w:val="pt-PT"/>
         </w:rPr>
-        <w:t xml:space="preserve"> ao longo do tempo pode ser modificado o seu tipo, entre um dos três definidos na definição do problema. Podem ser também modificados os ficheiros locais, podendo ser inseridos e removidos.</w:t>
+        <w:t xml:space="preserve"> ao longo do tempo pode ser modificado o seu tipo, entre um dos </w:t>
+      </w:r>
+      <w:r>
+        <w:rPr>
+          <w:lang w:val="pt-PT"/>
+        </w:rPr>
+        <w:t>dois</w:t>
+      </w:r>
+      <w:r>
+        <w:rPr>
+          <w:lang w:val="pt-PT"/>
+        </w:rPr>
+        <w:t xml:space="preserve"> definidos na definição do problema. Podem ser também modificados os ficheiros locais, podendo ser inseridos e removidos.</w:t>
       </w:r>
     </w:p>
     <w:p>
       <w:pPr>
-        <w:pStyle w:val="ListParagraph"/>
+        <w:pStyle w:val="PargrafodaLista"/>
         <w:numPr>
           <w:ilvl w:val="0"/>
           <w:numId w:val="5"/>
@@ -977,17 +1064,17 @@
       <w:proofErr w:type="spellStart"/>
       <w:r>
         <w:rPr>
-          <w:rStyle w:val="SubtleReference"/>
+          <w:rStyle w:val="RefernciaDiscreta"/>
           <w:color w:val="000000" w:themeColor="text1"/>
           <w:sz w:val="20"/>
           <w:lang w:val="pt-PT"/>
         </w:rPr>
-        <w:t>ActiveFiles</w:t>
+        <w:t>BobFile</w:t>
       </w:r>
       <w:proofErr w:type="spellEnd"/>
       <w:r>
         <w:rPr>
-          <w:rStyle w:val="SubtleReference"/>
+          <w:rStyle w:val="RefernciaDiscreta"/>
           <w:color w:val="000000" w:themeColor="text1"/>
           <w:sz w:val="20"/>
           <w:lang w:val="pt-PT"/>
@@ -998,7 +1085,25 @@
         <w:rPr>
           <w:lang w:val="pt-PT"/>
         </w:rPr>
-        <w:t xml:space="preserve"> o modo de partilha pode ser modificado ao longo do tempo. Bem como a versão, que pode ser incrementada ao longo do tempo, ou removida se o ficheiro deixar de estar presente no </w:t>
+        <w:t xml:space="preserve"> o modo de partilha pode ser modificado ao longo do tempo</w:t>
+      </w:r>
+      <w:r>
+        <w:rPr>
+          <w:lang w:val="pt-PT"/>
+        </w:rPr>
+        <w:t>, entre um dos três definidos na definição do problema</w:t>
+      </w:r>
+      <w:r>
+        <w:rPr>
+          <w:lang w:val="pt-PT"/>
+        </w:rPr>
+        <w:t>. Bem como a versão, que pode ser incrementada ao longo do tempo, ou removida se o ficheiro deixar</w:t>
+      </w:r>
+      <w:r>
+        <w:rPr>
+          <w:lang w:val="pt-PT"/>
+        </w:rPr>
+        <w:t xml:space="preserve"> de estar presente no </w:t>
       </w:r>
       <w:proofErr w:type="spellStart"/>
       <w:r>
@@ -1012,7 +1117,13 @@
         <w:rPr>
           <w:lang w:val="pt-PT"/>
         </w:rPr>
-        <w:t xml:space="preserve">. Os utilizadores que lhe têm acesso podem também ser adicionados ou removidos. </w:t>
+        <w:t>. O conjunto de</w:t>
+      </w:r>
+      <w:r>
+        <w:rPr>
+          <w:lang w:val="pt-PT"/>
+        </w:rPr>
+        <w:t xml:space="preserve"> utilizadores que lhe têm acesso podem também ser adicionados ou removidos. </w:t>
       </w:r>
     </w:p>
     <w:p>
@@ -1030,7 +1141,7 @@
         <w:spacing w:before="120" w:after="120" w:line="312" w:lineRule="auto"/>
         <w:jc w:val="both"/>
         <w:rPr>
-          <w:rStyle w:val="SubtleReference"/>
+          <w:rStyle w:val="RefernciaDiscreta"/>
           <w:b w:val="0"/>
           <w:bCs w:val="0"/>
           <w:color w:val="auto"/>
@@ -1042,6 +1153,7 @@
           <w:bCs/>
           <w:noProof/>
           <w:color w:val="000000" w:themeColor="text1"/>
+          <w:lang w:val="pt-PT" w:eastAsia="pt-PT"/>
         </w:rPr>
         <w:lastRenderedPageBreak/>
         <mc:AlternateContent>
@@ -1160,6 +1272,7 @@
           <w:bCs/>
           <w:noProof/>
           <w:color w:val="000000" w:themeColor="text1"/>
+          <w:lang w:val="pt-PT" w:eastAsia="pt-PT"/>
         </w:rPr>
         <w:drawing>
           <wp:inline distT="0" distB="0" distL="0" distR="0" wp14:anchorId="10E27921" wp14:editId="72F05FDC">
@@ -1203,8 +1316,6 @@
           </wp:inline>
         </w:drawing>
       </w:r>
-      <w:bookmarkStart w:id="0" w:name="_GoBack"/>
-      <w:bookmarkEnd w:id="0"/>
     </w:p>
     <w:sectPr>
       <w:pgSz w:w="11900" w:h="16840"/>
@@ -2212,11 +2323,11 @@
       <w:szCs w:val="20"/>
     </w:rPr>
   </w:style>
-  <w:style w:type="paragraph" w:styleId="Heading1">
+  <w:style w:type="paragraph" w:styleId="Cabealho1">
     <w:name w:val="heading 1"/>
     <w:basedOn w:val="Normal"/>
     <w:next w:val="Normal"/>
-    <w:link w:val="Heading1Char"/>
+    <w:link w:val="Cabealho1Carter"/>
     <w:uiPriority w:val="9"/>
     <w:qFormat/>
     <w:rsid w:val="00D2025F"/>
@@ -2242,11 +2353,11 @@
       <w:szCs w:val="22"/>
     </w:rPr>
   </w:style>
-  <w:style w:type="paragraph" w:styleId="Heading2">
+  <w:style w:type="paragraph" w:styleId="Cabealho2">
     <w:name w:val="heading 2"/>
     <w:basedOn w:val="Normal"/>
     <w:next w:val="Normal"/>
-    <w:link w:val="Heading2Char"/>
+    <w:link w:val="Cabealho2Carter"/>
     <w:uiPriority w:val="9"/>
     <w:semiHidden/>
     <w:unhideWhenUsed/>
@@ -2270,11 +2381,11 @@
       <w:szCs w:val="22"/>
     </w:rPr>
   </w:style>
-  <w:style w:type="paragraph" w:styleId="Heading3">
+  <w:style w:type="paragraph" w:styleId="Cabealho3">
     <w:name w:val="heading 3"/>
     <w:basedOn w:val="Normal"/>
     <w:next w:val="Normal"/>
-    <w:link w:val="Heading3Char"/>
+    <w:link w:val="Cabealho3Carter"/>
     <w:uiPriority w:val="9"/>
     <w:semiHidden/>
     <w:unhideWhenUsed/>
@@ -2296,11 +2407,11 @@
       <w:szCs w:val="22"/>
     </w:rPr>
   </w:style>
-  <w:style w:type="paragraph" w:styleId="Heading4">
+  <w:style w:type="paragraph" w:styleId="Cabealho4">
     <w:name w:val="heading 4"/>
     <w:basedOn w:val="Normal"/>
     <w:next w:val="Normal"/>
-    <w:link w:val="Heading4Char"/>
+    <w:link w:val="Cabealho4Carter"/>
     <w:uiPriority w:val="9"/>
     <w:semiHidden/>
     <w:unhideWhenUsed/>
@@ -2322,11 +2433,11 @@
       <w:szCs w:val="22"/>
     </w:rPr>
   </w:style>
-  <w:style w:type="paragraph" w:styleId="Heading5">
+  <w:style w:type="paragraph" w:styleId="Cabealho5">
     <w:name w:val="heading 5"/>
     <w:basedOn w:val="Normal"/>
     <w:next w:val="Normal"/>
-    <w:link w:val="Heading5Char"/>
+    <w:link w:val="Cabealho5Carter"/>
     <w:uiPriority w:val="9"/>
     <w:semiHidden/>
     <w:unhideWhenUsed/>
@@ -2347,11 +2458,11 @@
       <w:szCs w:val="22"/>
     </w:rPr>
   </w:style>
-  <w:style w:type="paragraph" w:styleId="Heading6">
+  <w:style w:type="paragraph" w:styleId="Cabealho6">
     <w:name w:val="heading 6"/>
     <w:basedOn w:val="Normal"/>
     <w:next w:val="Normal"/>
-    <w:link w:val="Heading6Char"/>
+    <w:link w:val="Cabealho6Carter"/>
     <w:uiPriority w:val="9"/>
     <w:semiHidden/>
     <w:unhideWhenUsed/>
@@ -2372,11 +2483,11 @@
       <w:szCs w:val="22"/>
     </w:rPr>
   </w:style>
-  <w:style w:type="paragraph" w:styleId="Heading7">
+  <w:style w:type="paragraph" w:styleId="Cabealho7">
     <w:name w:val="heading 7"/>
     <w:basedOn w:val="Normal"/>
     <w:next w:val="Normal"/>
-    <w:link w:val="Heading7Char"/>
+    <w:link w:val="Cabealho7Carter"/>
     <w:uiPriority w:val="9"/>
     <w:semiHidden/>
     <w:unhideWhenUsed/>
@@ -2394,11 +2505,11 @@
       <w:szCs w:val="22"/>
     </w:rPr>
   </w:style>
-  <w:style w:type="paragraph" w:styleId="Heading8">
+  <w:style w:type="paragraph" w:styleId="Cabealho8">
     <w:name w:val="heading 8"/>
     <w:basedOn w:val="Normal"/>
     <w:next w:val="Normal"/>
-    <w:link w:val="Heading8Char"/>
+    <w:link w:val="Cabealho8Carter"/>
     <w:uiPriority w:val="9"/>
     <w:semiHidden/>
     <w:unhideWhenUsed/>
@@ -2415,11 +2526,11 @@
       <w:szCs w:val="18"/>
     </w:rPr>
   </w:style>
-  <w:style w:type="paragraph" w:styleId="Heading9">
+  <w:style w:type="paragraph" w:styleId="Cabealho9">
     <w:name w:val="heading 9"/>
     <w:basedOn w:val="Normal"/>
     <w:next w:val="Normal"/>
-    <w:link w:val="Heading9Char"/>
+    <w:link w:val="Cabealho9Carter"/>
     <w:uiPriority w:val="9"/>
     <w:semiHidden/>
     <w:unhideWhenUsed/>
@@ -2437,13 +2548,13 @@
       <w:szCs w:val="18"/>
     </w:rPr>
   </w:style>
-  <w:style w:type="character" w:default="1" w:styleId="DefaultParagraphFont">
+  <w:style w:type="character" w:default="1" w:styleId="Tipodeletrapredefinidodopargrafo">
     <w:name w:val="Default Paragraph Font"/>
     <w:uiPriority w:val="1"/>
     <w:semiHidden/>
     <w:unhideWhenUsed/>
   </w:style>
-  <w:style w:type="table" w:default="1" w:styleId="TableNormal">
+  <w:style w:type="table" w:default="1" w:styleId="Tabelanormal">
     <w:name w:val="Normal Table"/>
     <w:uiPriority w:val="99"/>
     <w:semiHidden/>
@@ -2458,15 +2569,15 @@
       </w:tblCellMar>
     </w:tblPr>
   </w:style>
-  <w:style w:type="numbering" w:default="1" w:styleId="NoList">
+  <w:style w:type="numbering" w:default="1" w:styleId="Semlista">
     <w:name w:val="No List"/>
     <w:uiPriority w:val="99"/>
     <w:semiHidden/>
     <w:unhideWhenUsed/>
   </w:style>
-  <w:style w:type="table" w:styleId="TableGrid">
+  <w:style w:type="table" w:styleId="Tabelacomgrelha">
     <w:name w:val="Table Grid"/>
-    <w:basedOn w:val="TableNormal"/>
+    <w:basedOn w:val="Tabelanormal"/>
     <w:uiPriority w:val="39"/>
     <w:rsid w:val="009F7E84"/>
     <w:tblPr>
@@ -2487,10 +2598,10 @@
       </w:tblCellMar>
     </w:tblPr>
   </w:style>
-  <w:style w:type="character" w:customStyle="1" w:styleId="Heading1Char">
-    <w:name w:val="Heading 1 Char"/>
-    <w:basedOn w:val="DefaultParagraphFont"/>
-    <w:link w:val="Heading1"/>
+  <w:style w:type="character" w:customStyle="1" w:styleId="Cabealho1Carter">
+    <w:name w:val="Cabeçalho 1 Caráter"/>
+    <w:basedOn w:val="Tipodeletrapredefinidodopargrafo"/>
+    <w:link w:val="Cabealho1"/>
     <w:uiPriority w:val="9"/>
     <w:rsid w:val="00D2025F"/>
     <w:rPr>
@@ -2502,10 +2613,10 @@
       <w:shd w:val="clear" w:color="auto" w:fill="5B9BD5" w:themeFill="accent1"/>
     </w:rPr>
   </w:style>
-  <w:style w:type="character" w:customStyle="1" w:styleId="Heading2Char">
-    <w:name w:val="Heading 2 Char"/>
-    <w:basedOn w:val="DefaultParagraphFont"/>
-    <w:link w:val="Heading2"/>
+  <w:style w:type="character" w:customStyle="1" w:styleId="Cabealho2Carter">
+    <w:name w:val="Cabeçalho 2 Caráter"/>
+    <w:basedOn w:val="Tipodeletrapredefinidodopargrafo"/>
+    <w:link w:val="Cabealho2"/>
     <w:uiPriority w:val="9"/>
     <w:semiHidden/>
     <w:rsid w:val="00D2025F"/>
@@ -2515,10 +2626,10 @@
       <w:shd w:val="clear" w:color="auto" w:fill="DEEAF6" w:themeFill="accent1" w:themeFillTint="33"/>
     </w:rPr>
   </w:style>
-  <w:style w:type="character" w:customStyle="1" w:styleId="Heading3Char">
-    <w:name w:val="Heading 3 Char"/>
-    <w:basedOn w:val="DefaultParagraphFont"/>
-    <w:link w:val="Heading3"/>
+  <w:style w:type="character" w:customStyle="1" w:styleId="Cabealho3Carter">
+    <w:name w:val="Cabeçalho 3 Caráter"/>
+    <w:basedOn w:val="Tipodeletrapredefinidodopargrafo"/>
+    <w:link w:val="Cabealho3"/>
     <w:uiPriority w:val="9"/>
     <w:semiHidden/>
     <w:rsid w:val="00D2025F"/>
@@ -2528,10 +2639,10 @@
       <w:spacing w:val="15"/>
     </w:rPr>
   </w:style>
-  <w:style w:type="character" w:customStyle="1" w:styleId="Heading4Char">
-    <w:name w:val="Heading 4 Char"/>
-    <w:basedOn w:val="DefaultParagraphFont"/>
-    <w:link w:val="Heading4"/>
+  <w:style w:type="character" w:customStyle="1" w:styleId="Cabealho4Carter">
+    <w:name w:val="Cabeçalho 4 Caráter"/>
+    <w:basedOn w:val="Tipodeletrapredefinidodopargrafo"/>
+    <w:link w:val="Cabealho4"/>
     <w:uiPriority w:val="9"/>
     <w:semiHidden/>
     <w:rsid w:val="00D2025F"/>
@@ -2541,10 +2652,10 @@
       <w:spacing w:val="10"/>
     </w:rPr>
   </w:style>
-  <w:style w:type="character" w:customStyle="1" w:styleId="Heading5Char">
-    <w:name w:val="Heading 5 Char"/>
-    <w:basedOn w:val="DefaultParagraphFont"/>
-    <w:link w:val="Heading5"/>
+  <w:style w:type="character" w:customStyle="1" w:styleId="Cabealho5Carter">
+    <w:name w:val="Cabeçalho 5 Caráter"/>
+    <w:basedOn w:val="Tipodeletrapredefinidodopargrafo"/>
+    <w:link w:val="Cabealho5"/>
     <w:uiPriority w:val="9"/>
     <w:semiHidden/>
     <w:rsid w:val="00D2025F"/>
@@ -2554,10 +2665,10 @@
       <w:spacing w:val="10"/>
     </w:rPr>
   </w:style>
-  <w:style w:type="character" w:customStyle="1" w:styleId="Heading6Char">
-    <w:name w:val="Heading 6 Char"/>
-    <w:basedOn w:val="DefaultParagraphFont"/>
-    <w:link w:val="Heading6"/>
+  <w:style w:type="character" w:customStyle="1" w:styleId="Cabealho6Carter">
+    <w:name w:val="Cabeçalho 6 Caráter"/>
+    <w:basedOn w:val="Tipodeletrapredefinidodopargrafo"/>
+    <w:link w:val="Cabealho6"/>
     <w:uiPriority w:val="9"/>
     <w:semiHidden/>
     <w:rsid w:val="00D2025F"/>
@@ -2567,10 +2678,10 @@
       <w:spacing w:val="10"/>
     </w:rPr>
   </w:style>
-  <w:style w:type="character" w:customStyle="1" w:styleId="Heading7Char">
-    <w:name w:val="Heading 7 Char"/>
-    <w:basedOn w:val="DefaultParagraphFont"/>
-    <w:link w:val="Heading7"/>
+  <w:style w:type="character" w:customStyle="1" w:styleId="Cabealho7Carter">
+    <w:name w:val="Cabeçalho 7 Caráter"/>
+    <w:basedOn w:val="Tipodeletrapredefinidodopargrafo"/>
+    <w:link w:val="Cabealho7"/>
     <w:uiPriority w:val="9"/>
     <w:semiHidden/>
     <w:rsid w:val="00D2025F"/>
@@ -2580,10 +2691,10 @@
       <w:spacing w:val="10"/>
     </w:rPr>
   </w:style>
-  <w:style w:type="character" w:customStyle="1" w:styleId="Heading8Char">
-    <w:name w:val="Heading 8 Char"/>
-    <w:basedOn w:val="DefaultParagraphFont"/>
-    <w:link w:val="Heading8"/>
+  <w:style w:type="character" w:customStyle="1" w:styleId="Cabealho8Carter">
+    <w:name w:val="Cabeçalho 8 Caráter"/>
+    <w:basedOn w:val="Tipodeletrapredefinidodopargrafo"/>
+    <w:link w:val="Cabealho8"/>
     <w:uiPriority w:val="9"/>
     <w:semiHidden/>
     <w:rsid w:val="00D2025F"/>
@@ -2594,10 +2705,10 @@
       <w:szCs w:val="18"/>
     </w:rPr>
   </w:style>
-  <w:style w:type="character" w:customStyle="1" w:styleId="Heading9Char">
-    <w:name w:val="Heading 9 Char"/>
-    <w:basedOn w:val="DefaultParagraphFont"/>
-    <w:link w:val="Heading9"/>
+  <w:style w:type="character" w:customStyle="1" w:styleId="Cabealho9Carter">
+    <w:name w:val="Cabeçalho 9 Caráter"/>
+    <w:basedOn w:val="Tipodeletrapredefinidodopargrafo"/>
+    <w:link w:val="Cabealho9"/>
     <w:uiPriority w:val="9"/>
     <w:semiHidden/>
     <w:rsid w:val="00D2025F"/>
@@ -2609,7 +2720,7 @@
       <w:szCs w:val="18"/>
     </w:rPr>
   </w:style>
-  <w:style w:type="paragraph" w:styleId="Caption">
+  <w:style w:type="paragraph" w:styleId="Legenda">
     <w:name w:val="caption"/>
     <w:basedOn w:val="Normal"/>
     <w:next w:val="Normal"/>
@@ -2625,11 +2736,11 @@
       <w:szCs w:val="16"/>
     </w:rPr>
   </w:style>
-  <w:style w:type="paragraph" w:styleId="Title">
+  <w:style w:type="paragraph" w:styleId="Ttulo">
     <w:name w:val="Title"/>
     <w:basedOn w:val="Normal"/>
     <w:next w:val="Normal"/>
-    <w:link w:val="TitleChar"/>
+    <w:link w:val="TtuloCarter"/>
     <w:uiPriority w:val="10"/>
     <w:qFormat/>
     <w:rsid w:val="00D2025F"/>
@@ -2646,10 +2757,10 @@
       <w:szCs w:val="52"/>
     </w:rPr>
   </w:style>
-  <w:style w:type="character" w:customStyle="1" w:styleId="TitleChar">
-    <w:name w:val="Title Char"/>
-    <w:basedOn w:val="DefaultParagraphFont"/>
-    <w:link w:val="Title"/>
+  <w:style w:type="character" w:customStyle="1" w:styleId="TtuloCarter">
+    <w:name w:val="Título Caráter"/>
+    <w:basedOn w:val="Tipodeletrapredefinidodopargrafo"/>
+    <w:link w:val="Ttulo"/>
     <w:uiPriority w:val="10"/>
     <w:rsid w:val="00D2025F"/>
     <w:rPr>
@@ -2661,11 +2772,11 @@
       <w:szCs w:val="52"/>
     </w:rPr>
   </w:style>
-  <w:style w:type="paragraph" w:styleId="Subtitle">
+  <w:style w:type="paragraph" w:styleId="Subttulo">
     <w:name w:val="Subtitle"/>
     <w:basedOn w:val="Normal"/>
     <w:next w:val="Normal"/>
-    <w:link w:val="SubtitleChar"/>
+    <w:link w:val="SubttuloCarter"/>
     <w:uiPriority w:val="11"/>
     <w:qFormat/>
     <w:rsid w:val="00D2025F"/>
@@ -2681,10 +2792,10 @@
       <w:szCs w:val="24"/>
     </w:rPr>
   </w:style>
-  <w:style w:type="character" w:customStyle="1" w:styleId="SubtitleChar">
-    <w:name w:val="Subtitle Char"/>
-    <w:basedOn w:val="DefaultParagraphFont"/>
-    <w:link w:val="Subtitle"/>
+  <w:style w:type="character" w:customStyle="1" w:styleId="SubttuloCarter">
+    <w:name w:val="Subtítulo Caráter"/>
+    <w:basedOn w:val="Tipodeletrapredefinidodopargrafo"/>
+    <w:link w:val="Subttulo"/>
     <w:uiPriority w:val="11"/>
     <w:rsid w:val="00D2025F"/>
     <w:rPr>
@@ -2695,7 +2806,7 @@
       <w:szCs w:val="24"/>
     </w:rPr>
   </w:style>
-  <w:style w:type="character" w:styleId="Strong">
+  <w:style w:type="character" w:styleId="Forte">
     <w:name w:val="Strong"/>
     <w:uiPriority w:val="22"/>
     <w:qFormat/>
@@ -2705,7 +2816,7 @@
       <w:bCs/>
     </w:rPr>
   </w:style>
-  <w:style w:type="character" w:styleId="Emphasis">
+  <w:style w:type="character" w:styleId="nfase">
     <w:name w:val="Emphasis"/>
     <w:uiPriority w:val="20"/>
     <w:qFormat/>
@@ -2716,10 +2827,10 @@
       <w:spacing w:val="5"/>
     </w:rPr>
   </w:style>
-  <w:style w:type="paragraph" w:styleId="NoSpacing">
+  <w:style w:type="paragraph" w:styleId="SemEspaamento">
     <w:name w:val="No Spacing"/>
     <w:basedOn w:val="Normal"/>
-    <w:link w:val="NoSpacingChar"/>
+    <w:link w:val="SemEspaamentoCarter"/>
     <w:uiPriority w:val="1"/>
     <w:qFormat/>
     <w:rsid w:val="00D2025F"/>
@@ -2727,10 +2838,10 @@
       <w:spacing w:before="0" w:after="0" w:line="240" w:lineRule="auto"/>
     </w:pPr>
   </w:style>
-  <w:style w:type="character" w:customStyle="1" w:styleId="NoSpacingChar">
-    <w:name w:val="No Spacing Char"/>
-    <w:basedOn w:val="DefaultParagraphFont"/>
-    <w:link w:val="NoSpacing"/>
+  <w:style w:type="character" w:customStyle="1" w:styleId="SemEspaamentoCarter">
+    <w:name w:val="Sem Espaçamento Caráter"/>
+    <w:basedOn w:val="Tipodeletrapredefinidodopargrafo"/>
+    <w:link w:val="SemEspaamento"/>
     <w:uiPriority w:val="1"/>
     <w:rsid w:val="00D2025F"/>
     <w:rPr>
@@ -2738,7 +2849,7 @@
       <w:szCs w:val="20"/>
     </w:rPr>
   </w:style>
-  <w:style w:type="paragraph" w:styleId="ListParagraph">
+  <w:style w:type="paragraph" w:styleId="PargrafodaLista">
     <w:name w:val="List Paragraph"/>
     <w:basedOn w:val="Normal"/>
     <w:uiPriority w:val="34"/>
@@ -2749,11 +2860,11 @@
       <w:contextualSpacing/>
     </w:pPr>
   </w:style>
-  <w:style w:type="paragraph" w:styleId="Quote">
+  <w:style w:type="paragraph" w:styleId="Citao">
     <w:name w:val="Quote"/>
     <w:basedOn w:val="Normal"/>
     <w:next w:val="Normal"/>
-    <w:link w:val="QuoteChar"/>
+    <w:link w:val="CitaoCarter"/>
     <w:uiPriority w:val="29"/>
     <w:qFormat/>
     <w:rsid w:val="00D2025F"/>
@@ -2762,10 +2873,10 @@
       <w:iCs/>
     </w:rPr>
   </w:style>
-  <w:style w:type="character" w:customStyle="1" w:styleId="QuoteChar">
-    <w:name w:val="Quote Char"/>
-    <w:basedOn w:val="DefaultParagraphFont"/>
-    <w:link w:val="Quote"/>
+  <w:style w:type="character" w:customStyle="1" w:styleId="CitaoCarter">
+    <w:name w:val="Citação Caráter"/>
+    <w:basedOn w:val="Tipodeletrapredefinidodopargrafo"/>
+    <w:link w:val="Citao"/>
     <w:uiPriority w:val="29"/>
     <w:rsid w:val="00D2025F"/>
     <w:rPr>
@@ -2775,11 +2886,11 @@
       <w:szCs w:val="20"/>
     </w:rPr>
   </w:style>
-  <w:style w:type="paragraph" w:styleId="IntenseQuote">
+  <w:style w:type="paragraph" w:styleId="CitaoIntensa">
     <w:name w:val="Intense Quote"/>
     <w:basedOn w:val="Normal"/>
     <w:next w:val="Normal"/>
-    <w:link w:val="IntenseQuoteChar"/>
+    <w:link w:val="CitaoIntensaCarter"/>
     <w:uiPriority w:val="30"/>
     <w:qFormat/>
     <w:rsid w:val="00D2025F"/>
@@ -2798,10 +2909,10 @@
       <w:color w:val="5B9BD5" w:themeColor="accent1"/>
     </w:rPr>
   </w:style>
-  <w:style w:type="character" w:customStyle="1" w:styleId="IntenseQuoteChar">
-    <w:name w:val="Intense Quote Char"/>
-    <w:basedOn w:val="DefaultParagraphFont"/>
-    <w:link w:val="IntenseQuote"/>
+  <w:style w:type="character" w:customStyle="1" w:styleId="CitaoIntensaCarter">
+    <w:name w:val="Citação Intensa Caráter"/>
+    <w:basedOn w:val="Tipodeletrapredefinidodopargrafo"/>
+    <w:link w:val="CitaoIntensa"/>
     <w:uiPriority w:val="30"/>
     <w:rsid w:val="00D2025F"/>
     <w:rPr>
@@ -2812,7 +2923,7 @@
       <w:szCs w:val="20"/>
     </w:rPr>
   </w:style>
-  <w:style w:type="character" w:styleId="SubtleEmphasis">
+  <w:style w:type="character" w:styleId="nfaseDiscreto">
     <w:name w:val="Subtle Emphasis"/>
     <w:uiPriority w:val="19"/>
     <w:qFormat/>
@@ -2823,7 +2934,7 @@
       <w:color w:val="1F4D78" w:themeColor="accent1" w:themeShade="7F"/>
     </w:rPr>
   </w:style>
-  <w:style w:type="character" w:styleId="IntenseEmphasis">
+  <w:style w:type="character" w:styleId="nfaseIntenso">
     <w:name w:val="Intense Emphasis"/>
     <w:uiPriority w:val="21"/>
     <w:qFormat/>
@@ -2836,7 +2947,7 @@
       <w:spacing w:val="10"/>
     </w:rPr>
   </w:style>
-  <w:style w:type="character" w:styleId="SubtleReference">
+  <w:style w:type="character" w:styleId="RefernciaDiscreta">
     <w:name w:val="Subtle Reference"/>
     <w:uiPriority w:val="31"/>
     <w:qFormat/>
@@ -2848,7 +2959,7 @@
       <w:sz w:val="24"/>
     </w:rPr>
   </w:style>
-  <w:style w:type="character" w:styleId="IntenseReference">
+  <w:style w:type="character" w:styleId="RefernciaIntensa">
     <w:name w:val="Intense Reference"/>
     <w:uiPriority w:val="32"/>
     <w:qFormat/>
@@ -2861,7 +2972,7 @@
       <w:color w:val="5B9BD5" w:themeColor="accent1"/>
     </w:rPr>
   </w:style>
-  <w:style w:type="character" w:styleId="BookTitle">
+  <w:style w:type="character" w:styleId="TtulodoLivro">
     <w:name w:val="Book Title"/>
     <w:uiPriority w:val="33"/>
     <w:qFormat/>
@@ -2874,9 +2985,9 @@
       <w:spacing w:val="9"/>
     </w:rPr>
   </w:style>
-  <w:style w:type="paragraph" w:styleId="TOCHeading">
+  <w:style w:type="paragraph" w:styleId="Cabealhodondice">
     <w:name w:val="TOC Heading"/>
-    <w:basedOn w:val="Heading1"/>
+    <w:basedOn w:val="Cabealho1"/>
     <w:next w:val="Normal"/>
     <w:uiPriority w:val="39"/>
     <w:semiHidden/>

</xml_diff>